<commit_message>
Add dedicated constants and enforce correct sizing for Double template
</commit_message>
<xml_diff>
--- a/src/core/generation/templates/vertical.docx
+++ b/src/core/generation/templates/vertical.docx
@@ -6,7 +6,7 @@
       <w:tblPr>
         <w:tblpPr w:leftFromText="187" w:rightFromText="187" w:vertAnchor="page" w:horzAnchor="page" w:tblpXSpec="center" w:tblpY="2084"/>
         <w:tblOverlap w:val="never"/>
-        <w:tblW w:w="0" w:type="dxa"/>
+        <w:tblW w:w="3240" w:type="dxa"/>
         <w:jc w:val="center"/>
         <w:tblLayout w:type="fixed"/>
         <w:tblCellMar>
@@ -43,6 +43,7 @@
                 <w:insideH w:val="single" w:sz="4" w:space="0" w:color="FFFFFF" w:themeColor="background1"/>
                 <w:insideV w:val="single" w:sz="4" w:space="0" w:color="FFFFFF" w:themeColor="background1"/>
               </w:tblBorders>
+              <w:tblLayout w:type="fixed"/>
               <w:tblCellMar>
                 <w:top w:w="43" w:type="dxa"/>
               </w:tblCellMar>
@@ -54,7 +55,7 @@
             <w:tr>
               <w:trPr>
                 <w:cantSplit/>
-                <w:trHeight w:hRule="exact" w:val="2919"/>
+                <w:trHeight w:hRule="exact" w:val="2502"/>
               </w:trPr>
               <w:tc>
                 <w:tcPr>
@@ -66,6 +67,11 @@
                     <w:right w:val="nil"/>
                   </w:tcBorders>
                   <w:shd w:val="clear" w:color="auto" w:fill="FFFFFF" w:themeFill="background1"/>
+                  <w:tcMar>
+                    <w:top w:w="72" w:type="dxa"/>
+                    <w:left w:w="115" w:type="dxa"/>
+                    <w:right w:w="115" w:type="dxa"/>
+                  </w:tcMar>
                 </w:tcPr>
                 <w:p>
                   <w:pPr>
@@ -109,16 +115,93 @@
                     <w:t>}}</w:t>
                   </w:r>
                 </w:p>
+                <w:tbl>
+                  <w:tblPr>
+                    <w:tblStyle w:val="TableGrid"/>
+                    <w:tblpPr w:leftFromText="187" w:rightFromText="187" w:vertAnchor="page" w:horzAnchor="margin" w:tblpXSpec="right" w:tblpY="1844"/>
+                    <w:tblOverlap w:val="never"/>
+                    <w:tblW w:w="0" w:type="auto"/>
+                    <w:tblLook w:val="04A0" w:firstRow="1" w:lastRow="0" w:firstColumn="1" w:lastColumn="0" w:noHBand="0" w:noVBand="1"/>
+                  </w:tblPr>
+                  <w:tblGrid>
+                    <w:gridCol w:w="720"/>
+                  </w:tblGrid>
+                  <w:tr>
+                    <w:trPr>
+                      <w:cantSplit/>
+                      <w:trHeight w:hRule="exact" w:val="634"/>
+                    </w:trPr>
+                    <w:tc>
+                      <w:tcPr>
+                        <w:tcW w:w="720" w:type="dxa"/>
+                        <w:tcBorders>
+                          <w:top w:val="nil"/>
+                          <w:left w:val="nil"/>
+                          <w:bottom w:val="nil"/>
+                          <w:right w:val="nil"/>
+                        </w:tcBorders>
+                      </w:tcPr>
+                      <w:p>
+                        <w:pPr>
+                          <w:spacing w:line="216" w:lineRule="auto"/>
+                          <w:rPr>
+                            <w:rFonts w:ascii="Arial" w:hAnsi="Arial" w:cs="Arial"/>
+                            <w:b/>
+                            <w:bCs/>
+                            <w:sz w:val="13"/>
+                            <w:szCs w:val="13"/>
+                          </w:rPr>
+                        </w:pPr>
+                        <w:r>
+                          <w:rPr>
+                            <w:rFonts w:ascii="Arial" w:hAnsi="Arial" w:cs="Arial"/>
+                            <w:b/>
+                            <w:bCs/>
+                            <w:sz w:val="13"/>
+                            <w:szCs w:val="13"/>
+                          </w:rPr>
+                          <w:t>{{Label1.DOH}}</w:t>
+                        </w:r>
+                      </w:p>
+                    </w:tc>
+                  </w:tr>
+                </w:tbl>
+                <w:p>
+                  <w:pPr>
+                    <w:spacing w:line="216" w:lineRule="auto"/>
+                    <w:rPr>
+                      <w:rFonts w:ascii="Arial" w:hAnsi="Arial" w:cs="Arial"/>
+                      <w:b/>
+                      <w:bCs/>
+                      <w:sz w:val="32"/>
+                      <w:szCs w:val="32"/>
+                    </w:rPr>
+                  </w:pPr>
+                  <w:r>
+                    <w:rPr>
+                      <w:rFonts w:ascii="Arial" w:hAnsi="Arial" w:cs="Arial"/>
+                      <w:b/>
+                      <w:bCs/>
+                      <w:sz w:val="32"/>
+                      <w:szCs w:val="32"/>
+                    </w:rPr>
+                    <w:t xml:space="preserve"> </w:t>
+                  </w:r>
+                </w:p>
               </w:tc>
             </w:tr>
           </w:tbl>
           <w:tbl>
             <w:tblPr>
               <w:tblStyle w:val="TableGrid"/>
-              <w:tblpPr w:vertAnchor="page" w:horzAnchor="margin" w:tblpX="72" w:tblpY="3520"/>
+              <w:tblpPr w:vertAnchor="page" w:horzAnchor="margin" w:tblpX="85" w:tblpY="3207"/>
               <w:tblOverlap w:val="never"/>
-              <w:tblW w:w="3078" w:type="dxa"/>
+              <w:tblW w:w="3055" w:type="dxa"/>
               <w:tblBorders>
+                <w:top w:val="none" w:sz="0" w:space="0" w:color="auto"/>
+                <w:left w:val="none" w:sz="0" w:space="0" w:color="auto"/>
+                <w:bottom w:val="none" w:sz="0" w:space="0" w:color="auto"/>
+                <w:right w:val="none" w:sz="0" w:space="0" w:color="auto"/>
                 <w:insideH w:val="none" w:sz="0" w:space="0" w:color="auto"/>
                 <w:insideV w:val="none" w:sz="0" w:space="0" w:color="auto"/>
               </w:tblBorders>
@@ -130,9 +213,8 @@
               <w:tblLook w:val="04A0" w:firstRow="1" w:lastRow="0" w:firstColumn="1" w:lastColumn="0" w:noHBand="0" w:noVBand="1"/>
             </w:tblPr>
             <w:tblGrid>
-              <w:gridCol w:w="1440"/>
-              <w:gridCol w:w="810"/>
-              <w:gridCol w:w="828"/>
+              <w:gridCol w:w="1540"/>
+              <w:gridCol w:w="1515"/>
             </w:tblGrid>
             <w:tr>
               <w:trPr>
@@ -141,12 +223,7 @@
               </w:trPr>
               <w:tc>
                 <w:tcPr>
-                  <w:tcW w:w="1440" w:type="dxa"/>
-                  <w:tcBorders>
-                    <w:top w:val="nil"/>
-                    <w:left w:val="nil"/>
-                    <w:bottom w:val="nil"/>
-                  </w:tcBorders>
+                  <w:tcW w:w="1540" w:type="dxa"/>
                   <w:shd w:val="clear" w:color="auto" w:fill="FFFFFF" w:themeFill="background1"/>
                   <w:noWrap/>
                   <w:vAlign w:val="center"/>
@@ -165,46 +242,7 @@
               </w:tc>
               <w:tc>
                 <w:tcPr>
-                  <w:tcW w:w="810" w:type="dxa"/>
-                  <w:tcBorders>
-                    <w:top w:val="nil"/>
-                    <w:left w:val="nil"/>
-                    <w:bottom w:val="nil"/>
-                  </w:tcBorders>
-                  <w:shd w:val="clear" w:color="auto" w:fill="FFFFFF" w:themeFill="background1"/>
-                  <w:vAlign w:val="center"/>
-                </w:tcPr>
-                <w:p>
-                  <w:proofErr w:type="gramStart"/>
-                  <w:r>
-                    <w:rPr>
-                      <w:rFonts w:ascii="Arial" w:hAnsi="Arial" w:cs="Arial"/>
-                      <w:sz w:val="10"/>
-                      <w:szCs w:val="10"/>
-                      <w:shd w:val="clear" w:color="auto" w:fill="FFFFFF" w:themeFill="background1"/>
-                    </w:rPr>
-                    <w:t>{{ Label1.DOH</w:t>
-                  </w:r>
-                  <w:proofErr w:type="gramEnd"/>
-                  <w:r>
-                    <w:rPr>
-                      <w:rFonts w:ascii="Arial" w:hAnsi="Arial" w:cs="Arial"/>
-                      <w:sz w:val="10"/>
-                      <w:szCs w:val="10"/>
-                      <w:shd w:val="clear" w:color="auto" w:fill="FFFFFF" w:themeFill="background1"/>
-                    </w:rPr>
-                    <w:t xml:space="preserve"> }}</w:t>
-                  </w:r>
-                </w:p>
-              </w:tc>
-              <w:tc>
-                <w:tcPr>
-                  <w:tcW w:w="828" w:type="dxa"/>
-                  <w:tcBorders>
-                    <w:top w:val="nil"/>
-                    <w:bottom w:val="nil"/>
-                    <w:right w:val="nil"/>
-                  </w:tcBorders>
+                  <w:tcW w:w="1515" w:type="dxa"/>
                   <w:shd w:val="clear" w:color="auto" w:fill="FFFFFF" w:themeFill="background1"/>
                   <w:noWrap/>
                   <w:vAlign w:val="center"/>
@@ -244,8 +282,9 @@
                 <w:sz w:val="21"/>
                 <w:szCs w:val="21"/>
               </w:rPr>
-              <w:t xml:space="preserve"> </w:t>
+              <w:t>{{Label1.Lineage</w:t>
             </w:r>
+            <w:proofErr w:type="gramStart"/>
             <w:r>
               <w:rPr>
                 <w:rFonts w:ascii="Arial" w:hAnsi="Arial" w:cs="Arial"/>
@@ -254,17 +293,7 @@
                 <w:sz w:val="21"/>
                 <w:szCs w:val="21"/>
               </w:rPr>
-              <w:t xml:space="preserve"> </w:t>
-            </w:r>
-            <w:r>
-              <w:rPr>
-                <w:rFonts w:ascii="Arial" w:hAnsi="Arial" w:cs="Arial"/>
-                <w:b/>
-                <w:bCs/>
-                <w:sz w:val="21"/>
-                <w:szCs w:val="21"/>
-              </w:rPr>
-              <w:t xml:space="preserve">{{Label1.Lineage}} </w:t>
+              <w:t>}}</w:t>
             </w:r>
             <w:r>
               <w:rPr>
@@ -274,7 +303,18 @@
                 <w:sz w:val="11"/>
                 <w:szCs w:val="11"/>
               </w:rPr>
-              <w:t>{{Label1.ProductStrain}}</w:t>
+              <w:t>{</w:t>
+            </w:r>
+            <w:proofErr w:type="gramEnd"/>
+            <w:r>
+              <w:rPr>
+                <w:rFonts w:ascii="Arial" w:hAnsi="Arial" w:cs="Arial"/>
+                <w:b/>
+                <w:bCs/>
+                <w:sz w:val="11"/>
+                <w:szCs w:val="11"/>
+              </w:rPr>
+              <w:t>{Label1.ProductStrain}}</w:t>
             </w:r>
           </w:p>
         </w:tc>

</xml_diff>

<commit_message>
Enforce EXACT row heights across all templates: vertical, double, horizontal, and mini. Added final enforcement in template_processor, tag_generator, pdf_generator, and combine_documents to ensure row heights are never overridden.
</commit_message>
<xml_diff>
--- a/src/core/generation/templates/vertical.docx
+++ b/src/core/generation/templates/vertical.docx
@@ -4,10 +4,9 @@
   <w:body>
     <w:tbl>
       <w:tblPr>
-        <w:tblpPr w:leftFromText="187" w:rightFromText="187" w:vertAnchor="page" w:horzAnchor="page" w:tblpXSpec="center" w:tblpY="2084"/>
+        <w:tblpPr w:leftFromText="187" w:rightFromText="187" w:horzAnchor="margin" w:tblpXSpec="center" w:tblpYSpec="center"/>
         <w:tblOverlap w:val="never"/>
         <w:tblW w:w="3240" w:type="dxa"/>
-        <w:jc w:val="center"/>
         <w:tblLayout w:type="fixed"/>
         <w:tblCellMar>
           <w:left w:w="15" w:type="dxa"/>
@@ -22,7 +21,6 @@
         <w:trPr>
           <w:cantSplit/>
           <w:trHeight w:hRule="exact" w:val="4752"/>
-          <w:jc w:val="center"/>
         </w:trPr>
         <w:tc>
           <w:tcPr>
@@ -55,7 +53,7 @@
             <w:tr>
               <w:trPr>
                 <w:cantSplit/>
-                <w:trHeight w:hRule="exact" w:val="2502"/>
+                <w:trHeight w:hRule="exact" w:val="2865"/>
               </w:trPr>
               <w:tc>
                 <w:tcPr>
@@ -118,7 +116,7 @@
                 <w:tbl>
                   <w:tblPr>
                     <w:tblStyle w:val="TableGrid"/>
-                    <w:tblpPr w:leftFromText="187" w:rightFromText="187" w:vertAnchor="page" w:horzAnchor="margin" w:tblpXSpec="right" w:tblpY="1844"/>
+                    <w:tblpPr w:leftFromText="187" w:rightFromText="187" w:vertAnchor="page" w:horzAnchor="margin" w:tblpXSpec="right" w:tblpY="1979"/>
                     <w:tblOverlap w:val="never"/>
                     <w:tblW w:w="0" w:type="auto"/>
                     <w:tblLook w:val="04A0" w:firstRow="1" w:lastRow="0" w:firstColumn="1" w:lastColumn="0" w:noHBand="0" w:noVBand="1"/>
@@ -129,7 +127,7 @@
                   <w:tr>
                     <w:trPr>
                       <w:cantSplit/>
-                      <w:trHeight w:hRule="exact" w:val="634"/>
+                      <w:trHeight w:hRule="exact" w:val="724"/>
                     </w:trPr>
                     <w:tc>
                       <w:tcPr>
@@ -194,9 +192,9 @@
           <w:tbl>
             <w:tblPr>
               <w:tblStyle w:val="TableGrid"/>
-              <w:tblpPr w:vertAnchor="page" w:horzAnchor="margin" w:tblpX="85" w:tblpY="3207"/>
+              <w:tblpPr w:horzAnchor="margin" w:tblpX="87" w:tblpY="3414"/>
               <w:tblOverlap w:val="never"/>
-              <w:tblW w:w="3055" w:type="dxa"/>
+              <w:tblW w:w="3060" w:type="dxa"/>
               <w:tblBorders>
                 <w:top w:val="none" w:sz="0" w:space="0" w:color="auto"/>
                 <w:left w:val="none" w:sz="0" w:space="0" w:color="auto"/>
@@ -213,17 +211,17 @@
               <w:tblLook w:val="04A0" w:firstRow="1" w:lastRow="0" w:firstColumn="1" w:lastColumn="0" w:noHBand="0" w:noVBand="1"/>
             </w:tblPr>
             <w:tblGrid>
-              <w:gridCol w:w="1540"/>
-              <w:gridCol w:w="1515"/>
+              <w:gridCol w:w="1450"/>
+              <w:gridCol w:w="1610"/>
             </w:tblGrid>
             <w:tr>
               <w:trPr>
                 <w:cantSplit/>
-                <w:trHeight w:val="1126"/>
+                <w:trHeight w:hRule="exact" w:val="1123"/>
               </w:trPr>
               <w:tc>
                 <w:tcPr>
-                  <w:tcW w:w="1540" w:type="dxa"/>
+                  <w:tcW w:w="1450" w:type="dxa"/>
                   <w:shd w:val="clear" w:color="auto" w:fill="FFFFFF" w:themeFill="background1"/>
                   <w:noWrap/>
                   <w:vAlign w:val="center"/>
@@ -242,7 +240,7 @@
               </w:tc>
               <w:tc>
                 <w:tcPr>
-                  <w:tcW w:w="1515" w:type="dxa"/>
+                  <w:tcW w:w="1610" w:type="dxa"/>
                   <w:shd w:val="clear" w:color="auto" w:fill="FFFFFF" w:themeFill="background1"/>
                   <w:noWrap/>
                   <w:vAlign w:val="center"/>

</xml_diff>

<commit_message>
Add automatic 22pt font sizing for vertical templates when any single word is 10+ characters. Applied to all field types in unified_font_sizing.py and font_sizing.py.
</commit_message>
<xml_diff>
--- a/src/core/generation/templates/vertical.docx
+++ b/src/core/generation/templates/vertical.docx
@@ -53,7 +53,7 @@
             <w:tr>
               <w:trPr>
                 <w:cantSplit/>
-                <w:trHeight w:hRule="exact" w:val="2865"/>
+                <w:trHeight w:hRule="exact" w:val="2956"/>
               </w:trPr>
               <w:tc>
                 <w:tcPr>
@@ -116,7 +116,7 @@
                 <w:tbl>
                   <w:tblPr>
                     <w:tblStyle w:val="TableGrid"/>
-                    <w:tblpPr w:leftFromText="187" w:rightFromText="187" w:vertAnchor="page" w:horzAnchor="margin" w:tblpXSpec="right" w:tblpY="1979"/>
+                    <w:tblpPr w:leftFromText="187" w:rightFromText="187" w:vertAnchor="page" w:horzAnchor="margin" w:tblpXSpec="right" w:tblpY="2117"/>
                     <w:tblOverlap w:val="never"/>
                     <w:tblW w:w="0" w:type="auto"/>
                     <w:tblLook w:val="04A0" w:firstRow="1" w:lastRow="0" w:firstColumn="1" w:lastColumn="0" w:noHBand="0" w:noVBand="1"/>
@@ -138,10 +138,12 @@
                           <w:bottom w:val="nil"/>
                           <w:right w:val="nil"/>
                         </w:tcBorders>
+                        <w:vAlign w:val="center"/>
                       </w:tcPr>
                       <w:p>
                         <w:pPr>
                           <w:spacing w:line="216" w:lineRule="auto"/>
+                          <w:jc w:val="center"/>
                           <w:rPr>
                             <w:rFonts w:ascii="Arial" w:hAnsi="Arial" w:cs="Arial"/>
                             <w:b/>
@@ -192,7 +194,7 @@
           <w:tbl>
             <w:tblPr>
               <w:tblStyle w:val="TableGrid"/>
-              <w:tblpPr w:horzAnchor="margin" w:tblpX="87" w:tblpY="3414"/>
+              <w:tblpPr w:vertAnchor="page" w:horzAnchor="margin" w:tblpX="90" w:tblpY="3497"/>
               <w:tblOverlap w:val="never"/>
               <w:tblW w:w="3060" w:type="dxa"/>
               <w:tblBorders>
@@ -211,17 +213,17 @@
               <w:tblLook w:val="04A0" w:firstRow="1" w:lastRow="0" w:firstColumn="1" w:lastColumn="0" w:noHBand="0" w:noVBand="1"/>
             </w:tblPr>
             <w:tblGrid>
-              <w:gridCol w:w="1450"/>
-              <w:gridCol w:w="1610"/>
+              <w:gridCol w:w="1476"/>
+              <w:gridCol w:w="1584"/>
             </w:tblGrid>
             <w:tr>
               <w:trPr>
                 <w:cantSplit/>
-                <w:trHeight w:hRule="exact" w:val="1123"/>
+                <w:trHeight w:hRule="exact" w:val="1076"/>
               </w:trPr>
               <w:tc>
                 <w:tcPr>
-                  <w:tcW w:w="1450" w:type="dxa"/>
+                  <w:tcW w:w="1476" w:type="dxa"/>
                   <w:shd w:val="clear" w:color="auto" w:fill="FFFFFF" w:themeFill="background1"/>
                   <w:noWrap/>
                   <w:vAlign w:val="center"/>
@@ -230,8 +232,8 @@
                   <w:r>
                     <w:rPr>
                       <w:rFonts w:ascii="Arial" w:hAnsi="Arial" w:cs="Arial"/>
-                      <w:sz w:val="22"/>
-                      <w:szCs w:val="22"/>
+                      <w:sz w:val="21"/>
+                      <w:szCs w:val="21"/>
                       <w:shd w:val="clear" w:color="auto" w:fill="FFFFFF" w:themeFill="background1"/>
                     </w:rPr>
                     <w:t>{{Label1.Price}}</w:t>
@@ -240,7 +242,7 @@
               </w:tc>
               <w:tc>
                 <w:tcPr>
-                  <w:tcW w:w="1610" w:type="dxa"/>
+                  <w:tcW w:w="1584" w:type="dxa"/>
                   <w:shd w:val="clear" w:color="auto" w:fill="FFFFFF" w:themeFill="background1"/>
                   <w:noWrap/>
                   <w:vAlign w:val="center"/>
@@ -277,8 +279,8 @@
                 <w:rFonts w:ascii="Arial" w:hAnsi="Arial" w:cs="Arial"/>
                 <w:b/>
                 <w:bCs/>
-                <w:sz w:val="21"/>
-                <w:szCs w:val="21"/>
+                <w:sz w:val="20"/>
+                <w:szCs w:val="20"/>
               </w:rPr>
               <w:t>{{Label1.Lineage</w:t>
             </w:r>
@@ -288,8 +290,8 @@
                 <w:rFonts w:ascii="Arial" w:hAnsi="Arial" w:cs="Arial"/>
                 <w:b/>
                 <w:bCs/>
-                <w:sz w:val="21"/>
-                <w:szCs w:val="21"/>
+                <w:sz w:val="20"/>
+                <w:szCs w:val="20"/>
               </w:rPr>
               <w:t>}}</w:t>
             </w:r>
@@ -298,8 +300,8 @@
                 <w:rFonts w:ascii="Arial" w:hAnsi="Arial" w:cs="Arial"/>
                 <w:b/>
                 <w:bCs/>
-                <w:sz w:val="11"/>
-                <w:szCs w:val="11"/>
+                <w:sz w:val="10"/>
+                <w:szCs w:val="10"/>
               </w:rPr>
               <w:t>{</w:t>
             </w:r>
@@ -309,8 +311,8 @@
                 <w:rFonts w:ascii="Arial" w:hAnsi="Arial" w:cs="Arial"/>
                 <w:b/>
                 <w:bCs/>
-                <w:sz w:val="11"/>
-                <w:szCs w:val="11"/>
+                <w:sz w:val="10"/>
+                <w:szCs w:val="10"/>
               </w:rPr>
               <w:t>{Label1.ProductStrain}}</w:t>
             </w:r>

</xml_diff>

<commit_message>
Fix filename generation to use processed records and correct field mappings
- Updated filename generation to use processed records from get_selected_records()
- Fixed field mappings to use ProductBrand for vendor and ProductType for product type
- Improved lineage extraction from wrapped marker format
- Added comprehensive logging for debugging filename generation
- Filename now shows actual vendor and product type instead of 'Unknown' values
- Example: AGT_HUSTLER'S_AMBIT_Vape_Cartr_VERT_Labels_2TAGS_H_20250718_131801.docx

Additional improvements:
- Enhanced template processing and font sizing
- Updated UI components and templates
- Added various test files and documentation
</commit_message>
<xml_diff>
--- a/src/core/generation/templates/vertical.docx
+++ b/src/core/generation/templates/vertical.docx
@@ -55,7 +55,7 @@
             <w:tr>
               <w:trPr>
                 <w:cantSplit/>
-                <w:trHeight w:hRule="exact" w:val="2502"/>
+                <w:trHeight w:hRule="exact" w:val="2768"/>
               </w:trPr>
               <w:tc>
                 <w:tcPr>
@@ -131,7 +131,7 @@
           <w:tbl>
             <w:tblPr>
               <w:tblStyle w:val="TableGrid"/>
-              <w:tblpPr w:vertAnchor="page" w:horzAnchor="margin" w:tblpX="85" w:tblpY="3207"/>
+              <w:tblpPr w:vertAnchor="page" w:horzAnchor="margin" w:tblpX="85" w:tblpY="3415"/>
               <w:tblOverlap w:val="never"/>
               <w:tblW w:w="3055" w:type="dxa"/>
               <w:tblBorders>
@@ -227,17 +227,7 @@
                 <w:sz w:val="21"/>
                 <w:szCs w:val="21"/>
               </w:rPr>
-              <w:t xml:space="preserve"> </w:t>
-            </w:r>
-            <w:r>
-              <w:rPr>
-                <w:rFonts w:ascii="Arial" w:hAnsi="Arial" w:cs="Arial"/>
-                <w:b/>
-                <w:bCs/>
-                <w:sz w:val="21"/>
-                <w:szCs w:val="21"/>
-              </w:rPr>
-              <w:t xml:space="preserve"> </w:t>
+              <w:t xml:space="preserve">  </w:t>
             </w:r>
             <w:r>
               <w:rPr>

</xml_diff>

<commit_message>
Fix performance issues and improve accessibility: - Optimize updateAvailableTags function (70% faster) - Remove recursive DOM rebuilding in checkbox handlers - Implement efficient updateAvailableTagsDisplay - Update modal accessibility to use inert attribute - Maintain case-insensitive JSON matching - Add comprehensive test scripts for validation
</commit_message>
<xml_diff>
--- a/src/core/generation/templates/vertical.docx
+++ b/src/core/generation/templates/vertical.docx
@@ -6,7 +6,7 @@
       <w:tblPr>
         <w:tblpPr w:leftFromText="187" w:rightFromText="187" w:vertAnchor="page" w:horzAnchor="page" w:tblpXSpec="center" w:tblpY="2084"/>
         <w:tblOverlap w:val="never"/>
-        <w:tblW w:w="3240" w:type="dxa"/>
+        <w:tblW w:w="0" w:type="dxa"/>
         <w:jc w:val="center"/>
         <w:tblLayout w:type="fixed"/>
         <w:tblCellMar>
@@ -43,7 +43,6 @@
                 <w:insideH w:val="single" w:sz="4" w:space="0" w:color="FFFFFF" w:themeColor="background1"/>
                 <w:insideV w:val="single" w:sz="4" w:space="0" w:color="FFFFFF" w:themeColor="background1"/>
               </w:tblBorders>
-              <w:tblLayout w:type="fixed"/>
               <w:tblCellMar>
                 <w:top w:w="43" w:type="dxa"/>
               </w:tblCellMar>
@@ -55,7 +54,7 @@
             <w:tr>
               <w:trPr>
                 <w:cantSplit/>
-                <w:trHeight w:hRule="exact" w:val="2768"/>
+                <w:trHeight w:hRule="exact" w:val="2919"/>
               </w:trPr>
               <w:tc>
                 <w:tcPr>
@@ -67,11 +66,6 @@
                     <w:right w:val="nil"/>
                   </w:tcBorders>
                   <w:shd w:val="clear" w:color="auto" w:fill="FFFFFF" w:themeFill="background1"/>
-                  <w:tcMar>
-                    <w:top w:w="72" w:type="dxa"/>
-                    <w:left w:w="115" w:type="dxa"/>
-                    <w:right w:w="115" w:type="dxa"/>
-                  </w:tcMar>
                 </w:tcPr>
                 <w:p>
                   <w:pPr>
@@ -114,16 +108,6 @@
                     </w:rPr>
                     <w:t>}}</w:t>
                   </w:r>
-                  <w:r>
-                    <w:rPr>
-                      <w:rFonts w:ascii="Arial" w:hAnsi="Arial" w:cs="Arial"/>
-                      <w:b/>
-                      <w:bCs/>
-                      <w:sz w:val="32"/>
-                      <w:szCs w:val="32"/>
-                    </w:rPr>
-                    <w:t xml:space="preserve"> {{Label1.DOH}}</w:t>
-                  </w:r>
                 </w:p>
               </w:tc>
             </w:tr>
@@ -131,9 +115,9 @@
           <w:tbl>
             <w:tblPr>
               <w:tblStyle w:val="TableGrid"/>
-              <w:tblpPr w:vertAnchor="page" w:horzAnchor="margin" w:tblpX="85" w:tblpY="3415"/>
+              <w:tblpPr w:vertAnchor="page" w:horzAnchor="margin" w:tblpX="72" w:tblpY="3520"/>
               <w:tblOverlap w:val="never"/>
-              <w:tblW w:w="3055" w:type="dxa"/>
+              <w:tblW w:w="3078" w:type="dxa"/>
               <w:tblBorders>
                 <w:insideH w:val="none" w:sz="0" w:space="0" w:color="auto"/>
                 <w:insideV w:val="none" w:sz="0" w:space="0" w:color="auto"/>
@@ -146,8 +130,9 @@
               <w:tblLook w:val="04A0" w:firstRow="1" w:lastRow="0" w:firstColumn="1" w:lastColumn="0" w:noHBand="0" w:noVBand="1"/>
             </w:tblPr>
             <w:tblGrid>
-              <w:gridCol w:w="1540"/>
-              <w:gridCol w:w="1515"/>
+              <w:gridCol w:w="1440"/>
+              <w:gridCol w:w="810"/>
+              <w:gridCol w:w="828"/>
             </w:tblGrid>
             <w:tr>
               <w:trPr>
@@ -156,12 +141,11 @@
               </w:trPr>
               <w:tc>
                 <w:tcPr>
-                  <w:tcW w:w="1540" w:type="dxa"/>
+                  <w:tcW w:w="1440" w:type="dxa"/>
                   <w:tcBorders>
-                    <w:top w:val="single" w:sz="4" w:space="0" w:color="auto"/>
-                    <w:left w:val="single" w:sz="4" w:space="0" w:color="auto"/>
-                    <w:bottom w:val="single" w:sz="4" w:space="0" w:color="auto"/>
-                    <w:right w:val="single" w:sz="4" w:space="0" w:color="auto"/>
+                    <w:top w:val="nil"/>
+                    <w:left w:val="nil"/>
+                    <w:bottom w:val="nil"/>
                   </w:tcBorders>
                   <w:shd w:val="clear" w:color="auto" w:fill="FFFFFF" w:themeFill="background1"/>
                   <w:noWrap/>
@@ -181,12 +165,45 @@
               </w:tc>
               <w:tc>
                 <w:tcPr>
-                  <w:tcW w:w="1515" w:type="dxa"/>
+                  <w:tcW w:w="810" w:type="dxa"/>
                   <w:tcBorders>
-                    <w:top w:val="single" w:sz="4" w:space="0" w:color="auto"/>
-                    <w:left w:val="single" w:sz="4" w:space="0" w:color="auto"/>
-                    <w:bottom w:val="single" w:sz="4" w:space="0" w:color="auto"/>
-                    <w:right w:val="single" w:sz="4" w:space="0" w:color="auto"/>
+                    <w:top w:val="nil"/>
+                    <w:left w:val="nil"/>
+                    <w:bottom w:val="nil"/>
+                  </w:tcBorders>
+                  <w:shd w:val="clear" w:color="auto" w:fill="FFFFFF" w:themeFill="background1"/>
+                  <w:vAlign w:val="center"/>
+                </w:tcPr>
+                <w:p>
+                  <w:proofErr w:type="gramStart"/>
+                  <w:r>
+                    <w:rPr>
+                      <w:rFonts w:ascii="Arial" w:hAnsi="Arial" w:cs="Arial"/>
+                      <w:sz w:val="10"/>
+                      <w:szCs w:val="10"/>
+                      <w:shd w:val="clear" w:color="auto" w:fill="FFFFFF" w:themeFill="background1"/>
+                    </w:rPr>
+                    <w:t>{{ Label1.DOH</w:t>
+                  </w:r>
+                  <w:proofErr w:type="gramEnd"/>
+                  <w:r>
+                    <w:rPr>
+                      <w:rFonts w:ascii="Arial" w:hAnsi="Arial" w:cs="Arial"/>
+                      <w:sz w:val="10"/>
+                      <w:szCs w:val="10"/>
+                      <w:shd w:val="clear" w:color="auto" w:fill="FFFFFF" w:themeFill="background1"/>
+                    </w:rPr>
+                    <w:t xml:space="preserve"> }}</w:t>
+                  </w:r>
+                </w:p>
+              </w:tc>
+              <w:tc>
+                <w:tcPr>
+                  <w:tcW w:w="828" w:type="dxa"/>
+                  <w:tcBorders>
+                    <w:top w:val="nil"/>
+                    <w:bottom w:val="nil"/>
+                    <w:right w:val="nil"/>
                   </w:tcBorders>
                   <w:shd w:val="clear" w:color="auto" w:fill="FFFFFF" w:themeFill="background1"/>
                   <w:noWrap/>
@@ -227,7 +244,17 @@
                 <w:sz w:val="21"/>
                 <w:szCs w:val="21"/>
               </w:rPr>
-              <w:t xml:space="preserve">  </w:t>
+              <w:t xml:space="preserve"> </w:t>
+            </w:r>
+            <w:r>
+              <w:rPr>
+                <w:rFonts w:ascii="Arial" w:hAnsi="Arial" w:cs="Arial"/>
+                <w:b/>
+                <w:bCs/>
+                <w:sz w:val="21"/>
+                <w:szCs w:val="21"/>
+              </w:rPr>
+              <w:t xml:space="preserve"> </w:t>
             </w:r>
             <w:r>
               <w:rPr>

</xml_diff>